<commit_message>
Updated per Joerg's comments
</commit_message>
<xml_diff>
--- a/tip/The_TMS_Interoperability_Protocol_Package.docx
+++ b/tip/The_TMS_Interoperability_Protocol_Package.docx
@@ -2609,44 +2609,159 @@
       <w:bookmarkEnd w:id="4"/>
     </w:p>
     <w:p>
-      <w:r>
-        <w:t>There are currently several other efforts currently under development related to container formats for</w:t>
-      </w:r>
-      <w:r>
-        <w:t xml:space="preserve"> translation interoperability.  We consider those efforts to be complementary to our own approach.</w:t>
-      </w:r>
-    </w:p>
-    <w:p>
-      <w:r>
+      <w:pPr>
+        <w:pStyle w:val="PlainText"/>
+        <w:rPr>
+          <w:rFonts w:asciiTheme="minorHAnsi" w:hAnsiTheme="minorHAnsi"/>
+          <w:sz w:val="24"/>
+          <w:szCs w:val="24"/>
+        </w:rPr>
+      </w:pPr>
+      <w:bookmarkStart w:id="5" w:name="_Toc297028200"/>
+      <w:r>
+        <w:rPr>
+          <w:rFonts w:asciiTheme="minorHAnsi" w:hAnsiTheme="minorHAnsi"/>
+          <w:sz w:val="24"/>
+          <w:szCs w:val="24"/>
+        </w:rPr>
+        <w:t xml:space="preserve">Exchanging and interchanging various types of data between different translation management systems (TMS) is an area of increasing activity in the field of product and media localization and translation. It comprises multiple workflows of human and machine processes, </w:t>
+      </w:r>
+      <w:r>
+        <w:rPr>
+          <w:rFonts w:asciiTheme="minorHAnsi" w:hAnsiTheme="minorHAnsi"/>
+          <w:sz w:val="24"/>
+          <w:szCs w:val="24"/>
+        </w:rPr>
         <w:lastRenderedPageBreak/>
-        <w:t xml:space="preserve">The focus of the initial version of TIPP is to </w:t>
-      </w:r>
-      <w:r>
-        <w:t xml:space="preserve">document and implement </w:t>
-      </w:r>
-      <w:r>
-        <w:t>a package format that is machine-readable and can reliably exchange translation assets and certain limited types of metadata.</w:t>
-      </w:r>
-      <w:r>
-        <w:t xml:space="preserve">  </w:t>
-      </w:r>
-    </w:p>
-    <w:p>
-      <w:r>
-        <w:t xml:space="preserve">In contrast, other approaches are tackling efforts to </w:t>
-      </w:r>
-      <w:r>
-        <w:t xml:space="preserve">describe additional business-process metadata, at the expense of complexity and machine readability.  </w:t>
-      </w:r>
-      <w:r>
-        <w:t>We believe that both efforts may benefit from additional collaboration and cross-pollination of ideas in the future.</w:t>
+        <w:t xml:space="preserve">multiple data types, and multiple technologies.  The Translation Interoperability Protocol (TIP) is designed to enable the seamless and lossless sharing of data and information between different independent TMS based on open standards for data representations. The technical means for </w:t>
+      </w:r>
+      <w:r>
+        <w:rPr>
+          <w:rFonts w:asciiTheme="minorHAnsi" w:hAnsiTheme="minorHAnsi"/>
+          <w:sz w:val="24"/>
+          <w:szCs w:val="24"/>
+        </w:rPr>
+        <w:t xml:space="preserve">this </w:t>
+      </w:r>
+      <w:r>
+        <w:rPr>
+          <w:rFonts w:asciiTheme="minorHAnsi" w:hAnsiTheme="minorHAnsi"/>
+          <w:sz w:val="24"/>
+          <w:szCs w:val="24"/>
+        </w:rPr>
+        <w:t>sharing is the TIP Package (TIPP)</w:t>
+      </w:r>
+      <w:r>
+        <w:rPr>
+          <w:rFonts w:asciiTheme="minorHAnsi" w:hAnsiTheme="minorHAnsi"/>
+          <w:sz w:val="24"/>
+          <w:szCs w:val="24"/>
+        </w:rPr>
+        <w:t>,</w:t>
+      </w:r>
+      <w:r>
+        <w:rPr>
+          <w:rFonts w:asciiTheme="minorHAnsi" w:hAnsiTheme="minorHAnsi"/>
+          <w:sz w:val="24"/>
+          <w:szCs w:val="24"/>
+        </w:rPr>
+        <w:t xml:space="preserve"> which represents a transport container with several resources (TIPP Objects) that are needed to accomplish a certain translation task.</w:t>
+      </w:r>
+    </w:p>
+    <w:p>
+      <w:pPr>
+        <w:pStyle w:val="PlainText"/>
+        <w:rPr>
+          <w:rFonts w:asciiTheme="minorHAnsi" w:hAnsiTheme="minorHAnsi"/>
+          <w:sz w:val="24"/>
+          <w:szCs w:val="24"/>
+        </w:rPr>
+      </w:pPr>
+    </w:p>
+    <w:p>
+      <w:pPr>
+        <w:pStyle w:val="PlainText"/>
+        <w:rPr>
+          <w:rFonts w:asciiTheme="minorHAnsi" w:hAnsiTheme="minorHAnsi"/>
+          <w:sz w:val="24"/>
+          <w:szCs w:val="24"/>
+        </w:rPr>
+      </w:pPr>
+      <w:r>
+        <w:rPr>
+          <w:rFonts w:asciiTheme="minorHAnsi" w:hAnsiTheme="minorHAnsi"/>
+          <w:sz w:val="24"/>
+          <w:szCs w:val="24"/>
+        </w:rPr>
+        <w:t>Currently, there are several other efforts under development related to container formats for translation interoperability.  We consider those efforts to be complementary to our own approach. The focus of the initial version of TIPP is to document and implement a package</w:t>
+      </w:r>
+      <w:r>
+        <w:rPr>
+          <w:rFonts w:asciiTheme="minorHAnsi" w:hAnsiTheme="minorHAnsi"/>
+          <w:sz w:val="24"/>
+          <w:szCs w:val="24"/>
+        </w:rPr>
+        <w:t xml:space="preserve"> format that is machine-</w:t>
+      </w:r>
+      <w:proofErr w:type="spellStart"/>
+      <w:r>
+        <w:rPr>
+          <w:rFonts w:asciiTheme="minorHAnsi" w:hAnsiTheme="minorHAnsi"/>
+          <w:sz w:val="24"/>
+          <w:szCs w:val="24"/>
+        </w:rPr>
+        <w:t>processa</w:t>
+      </w:r>
+      <w:r>
+        <w:rPr>
+          <w:rFonts w:asciiTheme="minorHAnsi" w:hAnsiTheme="minorHAnsi"/>
+          <w:sz w:val="24"/>
+          <w:szCs w:val="24"/>
+        </w:rPr>
+        <w:t>ble</w:t>
+      </w:r>
+      <w:proofErr w:type="spellEnd"/>
+      <w:r>
+        <w:rPr>
+          <w:rFonts w:asciiTheme="minorHAnsi" w:hAnsiTheme="minorHAnsi"/>
+          <w:sz w:val="24"/>
+          <w:szCs w:val="24"/>
+        </w:rPr>
+        <w:t xml:space="preserve"> and can reliably exchange translation assets and certain limited types of metadata.</w:t>
+      </w:r>
+    </w:p>
+    <w:p>
+      <w:pPr>
+        <w:pStyle w:val="PlainText"/>
+        <w:rPr>
+          <w:rFonts w:asciiTheme="minorHAnsi" w:hAnsiTheme="minorHAnsi"/>
+          <w:sz w:val="24"/>
+          <w:szCs w:val="24"/>
+        </w:rPr>
+      </w:pPr>
+    </w:p>
+    <w:p>
+      <w:pPr>
+        <w:pStyle w:val="PlainText"/>
+        <w:rPr>
+          <w:rFonts w:asciiTheme="minorHAnsi" w:hAnsiTheme="minorHAnsi"/>
+          <w:sz w:val="24"/>
+          <w:szCs w:val="24"/>
+        </w:rPr>
+      </w:pPr>
+      <w:r>
+        <w:rPr>
+          <w:rFonts w:asciiTheme="minorHAnsi" w:hAnsiTheme="minorHAnsi"/>
+          <w:sz w:val="24"/>
+          <w:szCs w:val="24"/>
+        </w:rPr>
+        <w:t>In contrast, other approaches are tackling efforts to describe additional business related processes and metadata, for example, from bidding through actual translation tasks to the final evaluation and billing procedures, at the expense of complexity and machine readability. We believe that both efforts may benefit from additional collaboration and cross-pollination of ideas in the future.</w:t>
       </w:r>
     </w:p>
     <w:p>
       <w:pPr>
         <w:pStyle w:val="Heading2"/>
       </w:pPr>
-      <w:bookmarkStart w:id="5" w:name="_Toc297028200"/>
       <w:r>
         <w:t>Versioning of this Reference</w:t>
       </w:r>
@@ -2713,6 +2828,7 @@
       </w:pPr>
       <w:bookmarkStart w:id="6" w:name="_Toc297028201"/>
       <w:r>
+        <w:lastRenderedPageBreak/>
         <w:t>Basic Structure</w:t>
       </w:r>
       <w:bookmarkEnd w:id="6"/>
@@ -2797,7 +2913,6 @@
         <w:rPr>
           <w:noProof/>
         </w:rPr>
-        <w:lastRenderedPageBreak/>
         <w:pict>
           <v:shapetype id="_x0000_t115" coordsize="21600,21600" o:spt="115" path="m,20465v810,317,1620,452,2397,725c3077,21325,3790,21417,4405,21597v1620,,2202,-180,2657,-272c7580,21280,8002,21010,8455,20917v422,-135,810,-405,1327,-542c10205,20150,10657,19967,11080,19742v517,-182,970,-407,1425,-590c13087,19017,13605,18745,14255,18610v615,-180,1262,-318,1942,-408c16975,18202,17785,18022,18595,18022r,-1670l19192,16252r808,l20000,14467r722,-75l21597,14392,21597,,2972,r,1815l1532,1815r,1860l,3675,,20465xem1532,3675nfl18595,3675r,12677em2972,1815nfl20000,1815r,12652e">
             <v:stroke joinstyle="miter"/>
@@ -3002,7 +3117,13 @@
         <w:t xml:space="preserve"> each</w:t>
       </w:r>
       <w:r>
-        <w:t xml:space="preserve"> the different content type</w:t>
+        <w:t xml:space="preserve"> </w:t>
+      </w:r>
+      <w:r>
+        <w:t xml:space="preserve">of </w:t>
+      </w:r>
+      <w:r>
+        <w:t>the different content type</w:t>
       </w:r>
       <w:r>
         <w:t>s</w:t>
@@ -3151,6 +3272,7 @@
               <w:rPr>
                 <w:rStyle w:val="Filename"/>
               </w:rPr>
+              <w:lastRenderedPageBreak/>
               <w:t>input</w:t>
             </w:r>
           </w:p>
@@ -3224,7 +3346,6 @@
               <w:rPr>
                 <w:rStyle w:val="Filename"/>
               </w:rPr>
-              <w:lastRenderedPageBreak/>
               <w:t>output</w:t>
             </w:r>
           </w:p>
@@ -3534,7 +3655,11 @@
               <w:t xml:space="preserve"> (word counts, etc.)</w:t>
             </w:r>
             <w:r>
-              <w:t xml:space="preserve">. There might be multiple files in this folder, each referenced </w:t>
+              <w:t xml:space="preserve">. </w:t>
+            </w:r>
+            <w:r>
+              <w:lastRenderedPageBreak/>
+              <w:t xml:space="preserve">There might be multiple files in this folder, each referenced </w:t>
             </w:r>
             <w:r>
               <w:t>in</w:t>
@@ -3559,6 +3684,7 @@
           </w:tcPr>
           <w:p>
             <w:r>
+              <w:lastRenderedPageBreak/>
               <w:t>any</w:t>
             </w:r>
           </w:p>
@@ -3580,6 +3706,7 @@
               <w:rPr>
                 <w:rStyle w:val="Filename"/>
               </w:rPr>
+              <w:lastRenderedPageBreak/>
               <w:t>attachment</w:t>
             </w:r>
           </w:p>
@@ -3599,7 +3726,6 @@
               <w:rPr>
                 <w:i/>
               </w:rPr>
-              <w:lastRenderedPageBreak/>
               <w:t>attachment</w:t>
             </w:r>
             <w:r>
@@ -3622,7 +3748,6 @@
           </w:tcPr>
           <w:p>
             <w:r>
-              <w:lastRenderedPageBreak/>
               <w:t>Any</w:t>
             </w:r>
           </w:p>
@@ -3631,7 +3756,6 @@
     </w:tbl>
     <w:p>
       <w:r>
-        <w:lastRenderedPageBreak/>
         <w:t>All content is optional</w:t>
       </w:r>
       <w:r>
@@ -3756,11 +3880,18 @@
         <w:t>P</w:t>
       </w:r>
       <w:r>
-        <w:t xml:space="preserve"> will not support transitive packages. Each package will be generated exclusively for one communication path and has reached the end of its lifecycle after it has been unpacked and processed. For the return path or a forwarding path, new packages will be generated. A reference ID is used to identify returning packages.</w:t>
-      </w:r>
-    </w:p>
-    <w:p>
-      <w:r>
+        <w:t xml:space="preserve"> will not support transitive packages. Each package will b</w:t>
+      </w:r>
+      <w:r>
+        <w:t xml:space="preserve">e generated exclusively for one unidirectional </w:t>
+      </w:r>
+      <w:r>
+        <w:t>communication path and has reached the end of its lifecycle after it has been unpacked and processed. For the return path or a forwarding path, new packages will be generated. A reference ID is used to identify returning packages.</w:t>
+      </w:r>
+    </w:p>
+    <w:p>
+      <w:r>
+        <w:lastRenderedPageBreak/>
         <w:t>In a future version, it is planned to support transitive packages, that can flow through complex communication paths.</w:t>
       </w:r>
     </w:p>
@@ -3830,7 +3961,6 @@
       </w:pPr>
       <w:bookmarkStart w:id="16" w:name="_Toc297028209"/>
       <w:r>
-        <w:lastRenderedPageBreak/>
         <w:t>Version specific Information</w:t>
       </w:r>
       <w:r>
@@ -4170,18 +4300,31 @@
         <w:t xml:space="preserve">Task and Response </w:t>
       </w:r>
       <w:r>
-        <w:t xml:space="preserve">is opaque to the generating system.  The package may be processed a single other system, or possibly more than one - there may even be additional </w:t>
+        <w:t xml:space="preserve">is opaque to the generating system.  The package may be processed </w:t>
+      </w:r>
+      <w:r>
+        <w:t xml:space="preserve">by </w:t>
+      </w:r>
+      <w:r>
+        <w:t xml:space="preserve">a single other system, or possibly more than one - there may even be additional </w:t>
       </w:r>
       <w:r>
         <w:t>TIPP</w:t>
       </w:r>
       <w:r>
-        <w:t xml:space="preserve"> sub-lifecycles between the processing nodes.  In this release, all of this is invisible to the generating package.  There is no concept of package transitivity and no support for recording information about what systems have processed the package contents, other than the one system that generates the Response package.</w:t>
-      </w:r>
-    </w:p>
-    <w:p>
-      <w:r>
-        <w:t>However, the originating system has certain expectations about the contents of successful Response packages</w:t>
+        <w:t xml:space="preserve"> sub-lifecycles between the processing nodes.  In this release, all of this is invisible to the generating package.  There is no concept of package transitivity and no support for recording information about what systems have processed the package </w:t>
+      </w:r>
+      <w:r>
+        <w:lastRenderedPageBreak/>
+        <w:t>contents, other than the one system that generates the Response package.</w:t>
+      </w:r>
+    </w:p>
+    <w:p>
+      <w:r>
+        <w:t xml:space="preserve">However, the originating system has certain expectations about the contents of </w:t>
+      </w:r>
+      <w:r>
+        <w:t>a successful Response package</w:t>
       </w:r>
       <w:r>
         <w:t>.  These expectations vary by task type.</w:t>
@@ -4212,437 +4355,463 @@
       </w:r>
       <w:proofErr w:type="spellEnd"/>
       <w:r>
-        <w:t xml:space="preserve"> "Translate", it expects a basic localization process to have been performed on the package contents when it receives a Response with </w:t>
-      </w:r>
-      <w:r>
+        <w:t xml:space="preserve"> "Translate", it expects a basic localization process to have been performed on the package contents when it receives a Response with the </w:t>
+      </w:r>
+      <w:proofErr w:type="spellStart"/>
+      <w:r>
+        <w:t>ResponseMessage</w:t>
+      </w:r>
+      <w:proofErr w:type="spellEnd"/>
+      <w:r>
+        <w:t xml:space="preserve"> value of "Success".</w:t>
+      </w:r>
+      <w:r>
+        <w:t xml:space="preserve">  The expectation for a particular resource depends on the location of the resource in the package.</w:t>
+      </w:r>
+    </w:p>
+    <w:p>
+      <w:r>
+        <w:t xml:space="preserve">There are no expectations regarding package contents for Response packages with the </w:t>
+      </w:r>
+      <w:proofErr w:type="spellStart"/>
+      <w:r>
+        <w:t>ResponseMessage</w:t>
+      </w:r>
+      <w:proofErr w:type="spellEnd"/>
+      <w:r>
+        <w:t xml:space="preserve"> value of "Failure".  The </w:t>
+      </w:r>
+      <w:proofErr w:type="spellStart"/>
+      <w:r>
+        <w:t>ResponseComment</w:t>
+      </w:r>
+      <w:proofErr w:type="spellEnd"/>
+      <w:r>
+        <w:t xml:space="preserve"> element may be optionally populated by the responding system in order to provide more information about the failure.</w:t>
+      </w:r>
+    </w:p>
+    <w:p>
+      <w:pPr>
+        <w:pStyle w:val="Heading4"/>
+      </w:pPr>
+      <w:r>
+        <w:t>Bilingual Resources</w:t>
+      </w:r>
+    </w:p>
+    <w:p>
+      <w:r>
+        <w:t xml:space="preserve">By default, resources in the </w:t>
+      </w:r>
+      <w:r>
+        <w:rPr>
+          <w:i/>
+        </w:rPr>
+        <w:t>bilingual</w:t>
+      </w:r>
+      <w:r>
+        <w:t xml:space="preserve"> folder are expected to be processed for localization in place during a successful Translate action.  The precise meaning of this processing is beyond the scope of this specification and should be defined on a per-format basis.  For </w:t>
+      </w:r>
+      <w:proofErr w:type="spellStart"/>
+      <w:r>
+        <w:t>XLIFF:doc</w:t>
+      </w:r>
+      <w:proofErr w:type="spellEnd"/>
+      <w:r>
+        <w:t xml:space="preserve"> files in the bilingual folder, it is expected that all trans-units will contain valid targets.   The </w:t>
+      </w:r>
+      <w:r>
+        <w:rPr>
+          <w:rStyle w:val="Attribute"/>
+        </w:rPr>
+        <w:t>localizable</w:t>
+      </w:r>
+      <w:r>
+        <w:t xml:space="preserve"> package attribute may optionally be used to disable this expectation.  If a </w:t>
+      </w:r>
+      <w:r>
+        <w:rPr>
+          <w:i/>
+        </w:rPr>
+        <w:t>bilingual</w:t>
+      </w:r>
+      <w:r>
+        <w:t xml:space="preserve"> resource has the localizable value of "no", it is expected that no localization will be performed on this file.</w:t>
+      </w:r>
+    </w:p>
+    <w:p>
+      <w:pPr>
+        <w:pStyle w:val="Heading4"/>
+      </w:pPr>
+      <w:r>
+        <w:t>Input and Output Resources</w:t>
+      </w:r>
+    </w:p>
+    <w:p>
+      <w:r>
+        <w:t xml:space="preserve">The </w:t>
+      </w:r>
+      <w:r>
+        <w:rPr>
+          <w:i/>
+        </w:rPr>
+        <w:t>input</w:t>
+      </w:r>
+      <w:r>
+        <w:rPr>
+          <w:i/>
+        </w:rPr>
+        <w:t xml:space="preserve"> </w:t>
+      </w:r>
+      <w:r>
+        <w:t>folder contains all non-bilingual, localizable resources in the packages.  Once generated by the originating system, it should be considered read-only</w:t>
+      </w:r>
+      <w:commentRangeStart w:id="22"/>
+      <w:r>
+        <w:t xml:space="preserve">.  </w:t>
+      </w:r>
+      <w:r>
+        <w:t>Since t</w:t>
+      </w:r>
+      <w:r>
+        <w:t>he</w:t>
+      </w:r>
+      <w:r>
+        <w:t xml:space="preserve"> </w:t>
+      </w:r>
+      <w:r>
+        <w:rPr>
+          <w:i/>
+        </w:rPr>
+        <w:t>outpu</w:t>
+      </w:r>
+      <w:r>
+        <w:rPr>
+          <w:i/>
+        </w:rPr>
+        <w:t>t</w:t>
+      </w:r>
+      <w:r>
+        <w:t xml:space="preserve"> folder in a Tr</w:t>
+      </w:r>
+      <w:r>
+        <w:t xml:space="preserve">anslate package should be empty, </w:t>
+      </w:r>
+      <w:r>
+        <w:t xml:space="preserve">it </w:t>
+      </w:r>
+      <w:r>
+        <w:t>should be omitted</w:t>
+      </w:r>
+      <w:r>
+        <w:t xml:space="preserve"> from the package</w:t>
+      </w:r>
+      <w:commentRangeEnd w:id="22"/>
+      <w:r>
+        <w:rPr>
+          <w:rStyle w:val="CommentReference"/>
+        </w:rPr>
+        <w:commentReference w:id="22"/>
+      </w:r>
+      <w:r>
+        <w:t>.</w:t>
+      </w:r>
+      <w:r>
+        <w:t xml:space="preserve">  When the originating system receives a successful Response package, it expects that for each resource in the </w:t>
+      </w:r>
+      <w:r>
+        <w:rPr>
+          <w:i/>
+        </w:rPr>
+        <w:t>input</w:t>
+      </w:r>
+      <w:r>
+        <w:t xml:space="preserve"> folder, there will now be a corresponding resource in the output folder to represent.  Each localized resource in </w:t>
+      </w:r>
+      <w:r>
+        <w:rPr>
+          <w:i/>
+        </w:rPr>
+        <w:t>output</w:t>
+      </w:r>
+      <w:r>
+        <w:t xml:space="preserve"> should have the same </w:t>
+      </w:r>
+      <w:proofErr w:type="spellStart"/>
+      <w:r>
+        <w:rPr>
+          <w:rStyle w:val="Attribute"/>
+        </w:rPr>
+        <w:t>LocationPath</w:t>
+      </w:r>
+      <w:proofErr w:type="spellEnd"/>
+      <w:r>
+        <w:t xml:space="preserve"> value as the </w:t>
+      </w:r>
+      <w:r>
+        <w:rPr>
+          <w:i/>
+        </w:rPr>
+        <w:t>input</w:t>
+      </w:r>
+      <w:r>
+        <w:t xml:space="preserve"> resource to which it corresponds.</w:t>
+      </w:r>
+    </w:p>
+    <w:p>
+      <w:r>
+        <w:t xml:space="preserve">The resources in </w:t>
+      </w:r>
+      <w:r>
+        <w:rPr>
+          <w:i/>
+        </w:rPr>
+        <w:t>output</w:t>
+      </w:r>
+      <w:r>
+        <w:t xml:space="preserve"> represent the localized form of the </w:t>
+      </w:r>
+      <w:r>
+        <w:rPr>
+          <w:i/>
+        </w:rPr>
+        <w:t>input</w:t>
+      </w:r>
+      <w:r>
+        <w:t xml:space="preserve"> resources.  What this means varies both by file type, as well as by the value of the optional </w:t>
+      </w:r>
+      <w:r>
+        <w:rPr>
+          <w:rStyle w:val="Attribute"/>
+        </w:rPr>
+        <w:t>localizable</w:t>
+      </w:r>
+      <w:r>
+        <w:t xml:space="preserve"> attribute.  </w:t>
+      </w:r>
+      <w:r>
+        <w:rPr>
+          <w:i/>
+        </w:rPr>
+        <w:t>input</w:t>
+      </w:r>
+      <w:r>
+        <w:t xml:space="preserve"> resources with a </w:t>
+      </w:r>
+      <w:r>
+        <w:rPr>
+          <w:rStyle w:val="Attribute"/>
+        </w:rPr>
         <w:lastRenderedPageBreak/>
-        <w:t xml:space="preserve">the </w:t>
+        <w:t>localizable</w:t>
+      </w:r>
+      <w:r>
+        <w:t xml:space="preserve"> value of "no" should be copied intact to the </w:t>
+      </w:r>
+      <w:r>
+        <w:rPr>
+          <w:i/>
+        </w:rPr>
+        <w:t>output</w:t>
+      </w:r>
+      <w:r>
+        <w:t xml:space="preserve"> folder; no additional processing is required.  </w:t>
+      </w:r>
+      <w:r>
+        <w:rPr>
+          <w:i/>
+        </w:rPr>
+        <w:t>input</w:t>
+      </w:r>
+      <w:r>
+        <w:t xml:space="preserve"> resources with a </w:t>
+      </w:r>
+      <w:r>
+        <w:rPr>
+          <w:rStyle w:val="Attribute"/>
+        </w:rPr>
+        <w:t>localizable</w:t>
+      </w:r>
+      <w:r>
+        <w:t xml:space="preserve"> value of "yes" should be localized according to file type.</w:t>
+      </w:r>
+    </w:p>
+    <w:p>
+      <w:r>
+        <w:t xml:space="preserve">Response packages must contain all of the </w:t>
+      </w:r>
+      <w:r>
+        <w:rPr>
+          <w:i/>
+        </w:rPr>
+        <w:t>input</w:t>
+      </w:r>
+      <w:r>
+        <w:t xml:space="preserve"> resources that were contained in the original Task </w:t>
       </w:r>
       <w:proofErr w:type="spellStart"/>
       <w:r>
-        <w:t>ResponseMessage</w:t>
+        <w:t>pacakge</w:t>
       </w:r>
       <w:proofErr w:type="spellEnd"/>
       <w:r>
-        <w:t xml:space="preserve"> value of "Success".</w:t>
-      </w:r>
-      <w:r>
-        <w:t xml:space="preserve">  The expectation for a particular resource depends on the location of the resource in the package.</w:t>
-      </w:r>
-    </w:p>
-    <w:p>
-      <w:r>
-        <w:t xml:space="preserve">There are no expectations regarding package contents for Response packages with the </w:t>
-      </w:r>
+        <w:t xml:space="preserve">.  Successful Response packages that are missing </w:t>
+      </w:r>
+      <w:r>
+        <w:rPr>
+          <w:i/>
+        </w:rPr>
+        <w:t>input</w:t>
+      </w:r>
+      <w:r>
+        <w:rPr>
+          <w:i/>
+        </w:rPr>
+        <w:t xml:space="preserve"> </w:t>
+      </w:r>
+      <w:r>
+        <w:t xml:space="preserve">resources from the original Task package should be considered invalid.  Additionally, Successful Response packages </w:t>
+      </w:r>
+      <w:r>
+        <w:t>that</w:t>
+      </w:r>
+      <w:r>
+        <w:t xml:space="preserve"> </w:t>
+      </w:r>
+      <w:r>
+        <w:t xml:space="preserve">do not contain a corresponding </w:t>
+      </w:r>
+      <w:r>
+        <w:rPr>
+          <w:i/>
+        </w:rPr>
+        <w:t xml:space="preserve">output </w:t>
+      </w:r>
+      <w:r>
+        <w:t xml:space="preserve">resource for each </w:t>
+      </w:r>
+      <w:r>
+        <w:rPr>
+          <w:i/>
+        </w:rPr>
+        <w:t>input</w:t>
+      </w:r>
+      <w:r>
+        <w:t xml:space="preserve"> resource should be considered invalid.  In other words, t</w:t>
+      </w:r>
+      <w:r>
+        <w:t>here is no support for partial</w:t>
+      </w:r>
+      <w:r>
+        <w:t xml:space="preserve"> completion of Translation tasks.</w:t>
+      </w:r>
+    </w:p>
+    <w:p>
+      <w:pPr>
+        <w:pStyle w:val="Heading3"/>
+      </w:pPr>
+      <w:bookmarkStart w:id="23" w:name="_Toc297028214"/>
       <w:proofErr w:type="spellStart"/>
       <w:r>
-        <w:t>ResponseMessage</w:t>
+        <w:t>TaskType</w:t>
       </w:r>
       <w:proofErr w:type="spellEnd"/>
       <w:r>
-        <w:t xml:space="preserve"> value of "Failure".  The </w:t>
-      </w:r>
+        <w:t>: Review</w:t>
+      </w:r>
+      <w:bookmarkEnd w:id="23"/>
+    </w:p>
+    <w:p>
+      <w:r>
+        <w:t>This task type is not supported in this release.</w:t>
+      </w:r>
+    </w:p>
+    <w:p>
+      <w:pPr>
+        <w:pStyle w:val="Heading3"/>
+      </w:pPr>
+      <w:bookmarkStart w:id="24" w:name="_Toc297028215"/>
       <w:proofErr w:type="spellStart"/>
       <w:r>
-        <w:t>ResponseComment</w:t>
+        <w:t>TaskType</w:t>
       </w:r>
       <w:proofErr w:type="spellEnd"/>
       <w:r>
-        <w:t xml:space="preserve"> element may be optionally populated by the responding system in order to provide more information about the failure.</w:t>
-      </w:r>
-    </w:p>
-    <w:p>
-      <w:pPr>
-        <w:pStyle w:val="Heading4"/>
-      </w:pPr>
-      <w:r>
-        <w:t>Bilingual Resources</w:t>
-      </w:r>
-    </w:p>
-    <w:p>
-      <w:r>
-        <w:t xml:space="preserve">By default, resources in the </w:t>
-      </w:r>
-      <w:r>
-        <w:rPr>
-          <w:i/>
-        </w:rPr>
-        <w:t>bilingual</w:t>
-      </w:r>
-      <w:r>
-        <w:t xml:space="preserve"> folder are expected to be processed for localization in place during a successful Translate action.  The precise meaning of this processing is beyond the scope of this specification and should be defined on a per-format basis.  For </w:t>
-      </w:r>
+        <w:t>: QA</w:t>
+      </w:r>
+      <w:bookmarkEnd w:id="24"/>
+    </w:p>
+    <w:p>
+      <w:r>
+        <w:t>This task type is not supported in this release.</w:t>
+      </w:r>
+    </w:p>
+    <w:p>
+      <w:pPr>
+        <w:pStyle w:val="Heading3"/>
+      </w:pPr>
+      <w:bookmarkStart w:id="25" w:name="_Toc297028216"/>
       <w:proofErr w:type="spellStart"/>
       <w:r>
-        <w:t>XLIFF:doc</w:t>
+        <w:t>TaskType</w:t>
       </w:r>
       <w:proofErr w:type="spellEnd"/>
       <w:r>
-        <w:t xml:space="preserve"> files in the bilingual folder, it is expected that all trans-units will contain valid targets.   The </w:t>
+        <w:t>: Quote</w:t>
+      </w:r>
+      <w:bookmarkEnd w:id="25"/>
+    </w:p>
+    <w:p>
+      <w:r>
+        <w:t>This task type is not supported in this release.</w:t>
+      </w:r>
+    </w:p>
+    <w:p>
+      <w:pPr>
+        <w:pStyle w:val="Heading1"/>
+      </w:pPr>
+      <w:bookmarkStart w:id="26" w:name="_Toc297028217"/>
+      <w:r>
+        <w:t>Reference Guide</w:t>
+      </w:r>
+      <w:bookmarkEnd w:id="26"/>
+    </w:p>
+    <w:p>
+      <w:pPr>
+        <w:pStyle w:val="Heading2"/>
+      </w:pPr>
+      <w:bookmarkStart w:id="27" w:name="_Toc297028218"/>
+      <w:r>
+        <w:t>Naming convention for files</w:t>
+      </w:r>
+      <w:bookmarkEnd w:id="27"/>
+    </w:p>
+    <w:p>
+      <w:r>
+        <w:t xml:space="preserve">Packages should be identified by the suffix </w:t>
       </w:r>
       <w:r>
         <w:rPr>
           <w:rStyle w:val="Attribute"/>
-        </w:rPr>
-        <w:t>localizable</w:t>
-      </w:r>
-      <w:r>
-        <w:t xml:space="preserve"> package attribute may optionally be used to disable this expectation.  If a </w:t>
-      </w:r>
-      <w:r>
-        <w:rPr>
-          <w:i/>
-        </w:rPr>
-        <w:t>bilingual</w:t>
-      </w:r>
-      <w:r>
-        <w:t xml:space="preserve"> resource has the localizable value of "no", it is expected that no localization will be performed on this file.</w:t>
-      </w:r>
-    </w:p>
-    <w:p>
-      <w:pPr>
-        <w:pStyle w:val="Heading4"/>
-      </w:pPr>
-      <w:r>
-        <w:t>Input and Output Resources</w:t>
-      </w:r>
-    </w:p>
-    <w:p>
-      <w:r>
-        <w:t xml:space="preserve">The </w:t>
-      </w:r>
-      <w:r>
-        <w:rPr>
-          <w:i/>
-        </w:rPr>
-        <w:t>input</w:t>
-      </w:r>
-      <w:r>
-        <w:rPr>
-          <w:i/>
-        </w:rPr>
-        <w:t xml:space="preserve"> </w:t>
-      </w:r>
-      <w:r>
-        <w:t xml:space="preserve">folder contains all non-bilingual, localizable resources in the packages.  Once generated by the originating system, it should be considered read-only.  </w:t>
-      </w:r>
-      <w:r>
-        <w:rPr>
-          <w:i/>
-        </w:rPr>
-        <w:t>The</w:t>
-      </w:r>
-      <w:r>
-        <w:t xml:space="preserve"> </w:t>
-      </w:r>
-      <w:r>
-        <w:rPr>
-          <w:i/>
-        </w:rPr>
-        <w:t>outpu</w:t>
-      </w:r>
-      <w:r>
-        <w:rPr>
-          <w:i/>
-        </w:rPr>
-        <w:t>t</w:t>
-      </w:r>
-      <w:r>
-        <w:t xml:space="preserve"> folder in a Translate package should be empty when it is created by the originating system.  When the originating system receives a successful Response package, it expects that for each resource in the </w:t>
-      </w:r>
-      <w:r>
-        <w:rPr>
-          <w:i/>
-        </w:rPr>
-        <w:t>input</w:t>
-      </w:r>
-      <w:r>
-        <w:t xml:space="preserve"> folder, there will now be a corresponding resource in the output folder to represent.  Each localized resource in </w:t>
-      </w:r>
-      <w:r>
-        <w:rPr>
-          <w:i/>
-        </w:rPr>
-        <w:t>output</w:t>
-      </w:r>
-      <w:r>
-        <w:t xml:space="preserve"> should have the same </w:t>
+          <w:b/>
+          <w:color w:val="auto"/>
+        </w:rPr>
+        <w:t>.</w:t>
       </w:r>
       <w:proofErr w:type="spellStart"/>
       <w:r>
         <w:rPr>
           <w:rStyle w:val="Attribute"/>
-        </w:rPr>
-        <w:t>LocationPath</w:t>
+          <w:b/>
+          <w:color w:val="auto"/>
+        </w:rPr>
+        <w:t>tipp</w:t>
       </w:r>
       <w:proofErr w:type="spellEnd"/>
       <w:r>
-        <w:t xml:space="preserve"> value as the </w:t>
-      </w:r>
-      <w:r>
-        <w:rPr>
-          <w:i/>
-        </w:rPr>
-        <w:t>input</w:t>
-      </w:r>
-      <w:r>
-        <w:t xml:space="preserve"> resource to which it corresponds.</w:t>
-      </w:r>
-    </w:p>
-    <w:p>
-      <w:r>
-        <w:t xml:space="preserve">The resources in </w:t>
-      </w:r>
-      <w:r>
-        <w:rPr>
-          <w:i/>
-        </w:rPr>
-        <w:t>output</w:t>
-      </w:r>
-      <w:r>
-        <w:t xml:space="preserve"> represent the localized form of the </w:t>
-      </w:r>
-      <w:r>
-        <w:rPr>
-          <w:i/>
-        </w:rPr>
-        <w:t>input</w:t>
-      </w:r>
-      <w:r>
-        <w:t xml:space="preserve"> resources.  What this means varies both by file type, as well as by the value of the optional </w:t>
-      </w:r>
-      <w:r>
-        <w:rPr>
-          <w:rStyle w:val="Attribute"/>
-        </w:rPr>
-        <w:t>localizable</w:t>
-      </w:r>
-      <w:r>
-        <w:t xml:space="preserve"> attribute.  </w:t>
-      </w:r>
-      <w:r>
-        <w:rPr>
-          <w:i/>
-        </w:rPr>
-        <w:t>input</w:t>
-      </w:r>
-      <w:r>
-        <w:t xml:space="preserve"> resources with a </w:t>
-      </w:r>
-      <w:r>
-        <w:rPr>
-          <w:rStyle w:val="Attribute"/>
-        </w:rPr>
-        <w:t>localizable</w:t>
-      </w:r>
-      <w:r>
-        <w:t xml:space="preserve"> value of "no" should be copied intact to the </w:t>
-      </w:r>
-      <w:r>
-        <w:rPr>
-          <w:i/>
-        </w:rPr>
-        <w:t>output</w:t>
-      </w:r>
-      <w:r>
-        <w:t xml:space="preserve"> folder; no additional processing is required.  </w:t>
-      </w:r>
-      <w:r>
-        <w:rPr>
-          <w:i/>
-        </w:rPr>
-        <w:t>input</w:t>
-      </w:r>
-      <w:r>
-        <w:t xml:space="preserve"> resources with a </w:t>
-      </w:r>
-      <w:r>
-        <w:rPr>
-          <w:rStyle w:val="Attribute"/>
-        </w:rPr>
-        <w:t>localizable</w:t>
-      </w:r>
-      <w:r>
-        <w:t xml:space="preserve"> value of "yes" should be localized according to file type.</w:t>
-      </w:r>
-    </w:p>
-    <w:p>
-      <w:r>
-        <w:t xml:space="preserve">Response packages must contain all of the </w:t>
-      </w:r>
-      <w:r>
-        <w:rPr>
-          <w:i/>
-        </w:rPr>
-        <w:t>input</w:t>
-      </w:r>
-      <w:r>
-        <w:t xml:space="preserve"> resources that were contained in the original Task </w:t>
-      </w:r>
-      <w:proofErr w:type="spellStart"/>
-      <w:r>
-        <w:t>pacakge</w:t>
-      </w:r>
-      <w:proofErr w:type="spellEnd"/>
-      <w:r>
-        <w:t xml:space="preserve">.  Successful Response packages that are missing </w:t>
-      </w:r>
-      <w:r>
-        <w:rPr>
-          <w:i/>
-        </w:rPr>
-        <w:t>input</w:t>
-      </w:r>
-      <w:r>
-        <w:rPr>
-          <w:i/>
-        </w:rPr>
-        <w:t xml:space="preserve"> </w:t>
-      </w:r>
-      <w:r>
-        <w:t xml:space="preserve">resources from the original Task package should be considered invalid.  Additionally, Successful Response packages </w:t>
-      </w:r>
-      <w:r>
-        <w:t>that</w:t>
-      </w:r>
-      <w:r>
-        <w:t xml:space="preserve"> </w:t>
-      </w:r>
-      <w:r>
-        <w:t xml:space="preserve">do not contain a corresponding </w:t>
-      </w:r>
-      <w:r>
-        <w:rPr>
-          <w:i/>
-        </w:rPr>
-        <w:t xml:space="preserve">output </w:t>
-      </w:r>
-      <w:r>
-        <w:t xml:space="preserve">resource for each </w:t>
-      </w:r>
-      <w:r>
-        <w:rPr>
-          <w:i/>
-        </w:rPr>
-        <w:t>input</w:t>
-      </w:r>
-      <w:r>
-        <w:t xml:space="preserve"> resource should be considered invalid.  In other words, t</w:t>
-      </w:r>
-      <w:r>
-        <w:t>here is no support for partial</w:t>
-      </w:r>
-      <w:r>
-        <w:t xml:space="preserve"> completion of Translation tasks.</w:t>
-      </w:r>
-    </w:p>
-    <w:p>
-      <w:pPr>
-        <w:pStyle w:val="Heading3"/>
-      </w:pPr>
-      <w:bookmarkStart w:id="22" w:name="_Toc297028214"/>
-      <w:proofErr w:type="spellStart"/>
-      <w:r>
-        <w:lastRenderedPageBreak/>
-        <w:t>TaskType</w:t>
-      </w:r>
-      <w:proofErr w:type="spellEnd"/>
-      <w:r>
-        <w:t>: Review</w:t>
-      </w:r>
-      <w:bookmarkEnd w:id="22"/>
-    </w:p>
-    <w:p>
-      <w:r>
-        <w:t>This task type is not supported in this release.</w:t>
-      </w:r>
-    </w:p>
-    <w:p>
-      <w:pPr>
-        <w:pStyle w:val="Heading3"/>
-      </w:pPr>
-      <w:bookmarkStart w:id="23" w:name="_Toc297028215"/>
-      <w:proofErr w:type="spellStart"/>
-      <w:r>
-        <w:t>TaskType</w:t>
-      </w:r>
-      <w:proofErr w:type="spellEnd"/>
-      <w:r>
-        <w:t>: QA</w:t>
-      </w:r>
-      <w:bookmarkEnd w:id="23"/>
-    </w:p>
-    <w:p>
-      <w:r>
-        <w:t>This task type is not supported in this release.</w:t>
-      </w:r>
-    </w:p>
-    <w:p>
-      <w:pPr>
-        <w:pStyle w:val="Heading3"/>
-      </w:pPr>
-      <w:bookmarkStart w:id="24" w:name="_Toc297028216"/>
-      <w:proofErr w:type="spellStart"/>
-      <w:r>
-        <w:t>TaskType</w:t>
-      </w:r>
-      <w:proofErr w:type="spellEnd"/>
-      <w:r>
-        <w:t>: Quote</w:t>
-      </w:r>
-      <w:bookmarkEnd w:id="24"/>
-    </w:p>
-    <w:p>
-      <w:r>
-        <w:t>This task type is not supported in this release.</w:t>
-      </w:r>
-    </w:p>
-    <w:p>
-      <w:pPr>
-        <w:pStyle w:val="Heading1"/>
-      </w:pPr>
-      <w:bookmarkStart w:id="25" w:name="_Toc297028217"/>
-      <w:r>
-        <w:t>Reference Guide</w:t>
-      </w:r>
-      <w:bookmarkEnd w:id="25"/>
-    </w:p>
-    <w:p>
-      <w:pPr>
-        <w:pStyle w:val="Heading2"/>
-      </w:pPr>
-      <w:bookmarkStart w:id="26" w:name="_Toc297028218"/>
-      <w:r>
-        <w:t>Naming convention for files</w:t>
-      </w:r>
-      <w:bookmarkEnd w:id="26"/>
-    </w:p>
-    <w:p>
-      <w:commentRangeStart w:id="27"/>
-      <w:r>
-        <w:t>As each package contains a unique package ID, the filename must contain this unique ID</w:t>
-      </w:r>
-      <w:r>
-        <w:t xml:space="preserve"> with an underscore character as a prefix and as a suffix</w:t>
-      </w:r>
-      <w:r>
-        <w:t>.</w:t>
-      </w:r>
-      <w:commentRangeEnd w:id="27"/>
-      <w:r>
-        <w:rPr>
-          <w:rStyle w:val="CommentReference"/>
-        </w:rPr>
-        <w:commentReference w:id="27"/>
-      </w:r>
-      <w:r>
-        <w:t xml:space="preserve"> </w:t>
-      </w:r>
-      <w:r>
-        <w:t xml:space="preserve">The </w:t>
-      </w:r>
-      <w:r>
-        <w:t>tools can choose the other components of the filename.</w:t>
+        <w:t xml:space="preserve">.  </w:t>
+      </w:r>
+      <w:r>
+        <w:t>The tools can choose the other components of the package name.</w:t>
       </w:r>
     </w:p>
     <w:p>
@@ -4706,7 +4875,10 @@
         </w:numPr>
       </w:pPr>
       <w:r>
-        <w:t>The tool ID, expressed as a URL</w:t>
+        <w:t xml:space="preserve">The tool ID, expressed as a </w:t>
+      </w:r>
+      <w:r>
+        <w:t>URI</w:t>
       </w:r>
     </w:p>
     <w:p>
@@ -4723,6 +4895,7 @@
     </w:p>
     <w:p>
       <w:r>
+        <w:lastRenderedPageBreak/>
         <w:t>For example, the common name for a tool might be “</w:t>
       </w:r>
       <w:proofErr w:type="spellStart"/>
@@ -4774,7 +4947,6 @@
         </w:numPr>
       </w:pPr>
       <w:r>
-        <w:lastRenderedPageBreak/>
         <w:t>The common name for the endpoint, such as the name of the controlling organization</w:t>
       </w:r>
     </w:p>
@@ -4787,10 +4959,19 @@
         </w:numPr>
       </w:pPr>
       <w:r>
-        <w:t>The endpoint ID, expressed as a URL</w:t>
-      </w:r>
-      <w:r>
-        <w:t>, such as the URL of the specific system that generated the package</w:t>
+        <w:t xml:space="preserve">The endpoint ID, expressed as a </w:t>
+      </w:r>
+      <w:r>
+        <w:t>URI</w:t>
+      </w:r>
+      <w:r>
+        <w:t xml:space="preserve">, such as the </w:t>
+      </w:r>
+      <w:r>
+        <w:t>URI</w:t>
+      </w:r>
+      <w:r>
+        <w:t xml:space="preserve"> of the specific system that generated the package</w:t>
       </w:r>
     </w:p>
     <w:p>
@@ -5216,6 +5397,7 @@
     </w:p>
     <w:p>
       <w:r>
+        <w:lastRenderedPageBreak/>
         <w:t xml:space="preserve">All times are UTC.  </w:t>
       </w:r>
       <w:r>
@@ -5344,11 +5526,7 @@
       </w:r>
       <w:proofErr w:type="spellEnd"/>
       <w:r>
-        <w:t xml:space="preserve"> values are </w:t>
-      </w:r>
-      <w:r>
-        <w:lastRenderedPageBreak/>
-        <w:t>considered relative to the “input”</w:t>
+        <w:t xml:space="preserve"> values are considered relative to the “input”</w:t>
       </w:r>
       <w:r>
         <w:t xml:space="preserve"> folder in the package, and do not need to be prefixed with “input”.</w:t>
@@ -5372,7 +5550,10 @@
         <w:t xml:space="preserve"> considered</w:t>
       </w:r>
       <w:r>
-        <w:t xml:space="preserve"> case-insensitive.</w:t>
+        <w:t xml:space="preserve"> case-</w:t>
+      </w:r>
+      <w:r>
+        <w:t>sensitive.</w:t>
       </w:r>
       <w:r>
         <w:t xml:space="preserve"> </w:t>
@@ -5735,7 +5916,7 @@
       </w:r>
     </w:p>
   </w:comment>
-  <w:comment w:id="27" w:author="Chase Tingley" w:date="2011-06-25T15:56:00Z" w:initials="ct">
+  <w:comment w:id="22" w:author="Chase Tingley" w:date="2011-06-30T11:34:00Z" w:initials="ct">
     <w:p>
       <w:pPr>
         <w:pStyle w:val="CommentText"/>
@@ -5747,7 +5928,10 @@
         <w:annotationRef/>
       </w:r>
       <w:r>
-        <w:t>Given that we are now using a GUID-style package ID, this requirement seems unwieldy.  I think we need to think about whether we can make package naming friendlier.</w:t>
+        <w:t xml:space="preserve">Is there ever a case where this is not true?  I'm thinking in particular of </w:t>
+      </w:r>
+      <w:r>
+        <w:t>multi-hop cases where there is no transitivity at the TIPP level, but the partially-translated assets may be forwarded to another system for further work.</w:t>
       </w:r>
     </w:p>
   </w:comment>
@@ -5849,7 +6033,7 @@
         <w:rStyle w:val="PageNumber"/>
         <w:noProof/>
       </w:rPr>
-      <w:t>1</w:t>
+      <w:t>15</w:t>
     </w:r>
     <w:r>
       <w:rPr>
@@ -7875,6 +8059,34 @@
       <w:smallCaps/>
       <w:color w:val="C0504D" w:themeColor="accent2"/>
       <w:u w:val="single"/>
+    </w:rPr>
+  </w:style>
+  <w:style w:type="paragraph" w:styleId="PlainText">
+    <w:name w:val="Plain Text"/>
+    <w:basedOn w:val="Normal"/>
+    <w:link w:val="PlainTextChar"/>
+    <w:uiPriority w:val="99"/>
+    <w:unhideWhenUsed/>
+    <w:rsid w:val="000373F8"/>
+    <w:pPr>
+      <w:spacing w:before="0" w:after="0"/>
+    </w:pPr>
+    <w:rPr>
+      <w:rFonts w:ascii="Consolas" w:eastAsiaTheme="minorHAnsi" w:hAnsi="Consolas" w:cs="Consolas"/>
+      <w:sz w:val="21"/>
+      <w:szCs w:val="21"/>
+    </w:rPr>
+  </w:style>
+  <w:style w:type="character" w:customStyle="1" w:styleId="PlainTextChar">
+    <w:name w:val="Plain Text Char"/>
+    <w:basedOn w:val="DefaultParagraphFont"/>
+    <w:link w:val="PlainText"/>
+    <w:uiPriority w:val="99"/>
+    <w:rsid w:val="000373F8"/>
+    <w:rPr>
+      <w:rFonts w:ascii="Consolas" w:eastAsiaTheme="minorHAnsi" w:hAnsi="Consolas" w:cs="Consolas"/>
+      <w:sz w:val="21"/>
+      <w:szCs w:val="21"/>
     </w:rPr>
   </w:style>
 </w:styles>
@@ -8966,7 +9178,7 @@
 </file>
 
 <file path=customXml/itemProps1.xml><?xml version="1.0" encoding="utf-8"?>
-<ds:datastoreItem xmlns:ds="http://schemas.openxmlformats.org/officeDocument/2006/customXml" ds:itemID="{6204873E-AF72-4966-9FD5-D9CBBAC67BC3}">
+<ds:datastoreItem xmlns:ds="http://schemas.openxmlformats.org/officeDocument/2006/customXml" ds:itemID="{A194FDFB-6064-469B-B93C-2E3C09572A0D}">
   <ds:schemaRefs>
     <ds:schemaRef ds:uri="http://schemas.openxmlformats.org/officeDocument/2006/bibliography"/>
   </ds:schemaRefs>

</xml_diff>